<commit_message>
Updated README.md & Data Dictionary file
</commit_message>
<xml_diff>
--- a/docs/Data_Dictionary.docx
+++ b/docs/Data_Dictionary.docx
@@ -39,11 +39,22 @@
       <w:r>
         <w:rPr>
           <w:rFonts w:ascii="Times New Roman" w:hAnsi="Times New Roman" w:cs="Times New Roman"/>
-          <w:sz w:val="28"/>
-          <w:szCs w:val="28"/>
-          <w:lang w:val="en-DE"/>
-        </w:rPr>
-        <w:t>We have a train (8523) and test (5681) data set, the train data set has both input and output variable(s).</w:t>
+          <w:b/>
+          <w:bCs/>
+          <w:sz w:val="28"/>
+          <w:szCs w:val="28"/>
+          <w:lang w:val="en-DE"/>
+        </w:rPr>
+        <w:t>CSV</w:t>
+      </w:r>
+      <w:r>
+        <w:rPr>
+          <w:rFonts w:ascii="Times New Roman" w:hAnsi="Times New Roman" w:cs="Times New Roman"/>
+          <w:sz w:val="28"/>
+          <w:szCs w:val="28"/>
+          <w:lang w:val="en-DE"/>
+        </w:rPr>
+        <w:t xml:space="preserve"> containing the item outlet information with a sales value</w:t>
       </w:r>
     </w:p>
     <w:p>
@@ -55,7 +66,6 @@
           <w:bCs/>
           <w:sz w:val="28"/>
           <w:szCs w:val="28"/>
-          <w:u w:val="single"/>
           <w:lang w:val="en-DE"/>
         </w:rPr>
       </w:pPr>
@@ -66,10 +76,9 @@
           <w:bCs/>
           <w:sz w:val="28"/>
           <w:szCs w:val="28"/>
-          <w:u w:val="single"/>
-          <w:lang w:val="en-DE"/>
-        </w:rPr>
-        <w:t>Train file:</w:t>
+          <w:lang w:val="en-DE"/>
+        </w:rPr>
+        <w:t>Variable Description</w:t>
       </w:r>
     </w:p>
     <w:p>
@@ -91,401 +100,341 @@
           <w:szCs w:val="28"/>
           <w:lang w:val="en-DE"/>
         </w:rPr>
-        <w:t>CSV</w:t>
-      </w:r>
-      <w:r>
-        <w:rPr>
-          <w:rFonts w:ascii="Times New Roman" w:hAnsi="Times New Roman" w:cs="Times New Roman"/>
-          <w:sz w:val="28"/>
-          <w:szCs w:val="28"/>
-          <w:lang w:val="en-DE"/>
-        </w:rPr>
-        <w:t xml:space="preserve"> containing the item outlet information with a sales value</w:t>
+        <w:t>Item_Identifier</w:t>
+      </w:r>
+      <w:r>
+        <w:rPr>
+          <w:rFonts w:ascii="Times New Roman" w:hAnsi="Times New Roman" w:cs="Times New Roman"/>
+          <w:sz w:val="28"/>
+          <w:szCs w:val="28"/>
+          <w:lang w:val="en-DE"/>
+        </w:rPr>
+        <w:t xml:space="preserve"> ---- Unique product ID</w:t>
+      </w:r>
+      <w:r>
+        <w:rPr>
+          <w:rFonts w:ascii="Times New Roman" w:hAnsi="Times New Roman" w:cs="Times New Roman"/>
+          <w:sz w:val="28"/>
+          <w:szCs w:val="28"/>
+          <w:lang w:val="en-DE"/>
+        </w:rPr>
+        <w:br/>
+      </w:r>
+      <w:r>
+        <w:rPr>
+          <w:rFonts w:ascii="Times New Roman" w:hAnsi="Times New Roman" w:cs="Times New Roman"/>
+          <w:b/>
+          <w:bCs/>
+          <w:sz w:val="28"/>
+          <w:szCs w:val="28"/>
+          <w:lang w:val="en-DE"/>
+        </w:rPr>
+        <w:t>Item_Weight</w:t>
+      </w:r>
+      <w:r>
+        <w:rPr>
+          <w:rFonts w:ascii="Times New Roman" w:hAnsi="Times New Roman" w:cs="Times New Roman"/>
+          <w:sz w:val="28"/>
+          <w:szCs w:val="28"/>
+          <w:lang w:val="en-DE"/>
+        </w:rPr>
+        <w:t xml:space="preserve"> ---- Weight of product</w:t>
+      </w:r>
+      <w:r>
+        <w:rPr>
+          <w:rFonts w:ascii="Times New Roman" w:hAnsi="Times New Roman" w:cs="Times New Roman"/>
+          <w:sz w:val="28"/>
+          <w:szCs w:val="28"/>
+          <w:lang w:val="en-DE"/>
+        </w:rPr>
+        <w:br/>
+      </w:r>
+      <w:r>
+        <w:rPr>
+          <w:rFonts w:ascii="Times New Roman" w:hAnsi="Times New Roman" w:cs="Times New Roman"/>
+          <w:b/>
+          <w:bCs/>
+          <w:sz w:val="28"/>
+          <w:szCs w:val="28"/>
+          <w:lang w:val="en-DE"/>
+        </w:rPr>
+        <w:t>Item_Fat_Content</w:t>
+      </w:r>
+      <w:r>
+        <w:rPr>
+          <w:rFonts w:ascii="Times New Roman" w:hAnsi="Times New Roman" w:cs="Times New Roman"/>
+          <w:sz w:val="28"/>
+          <w:szCs w:val="28"/>
+          <w:lang w:val="en-DE"/>
+        </w:rPr>
+        <w:t xml:space="preserve"> ---- Whether the product is low fat or not</w:t>
+      </w:r>
+      <w:r>
+        <w:rPr>
+          <w:rFonts w:ascii="Times New Roman" w:hAnsi="Times New Roman" w:cs="Times New Roman"/>
+          <w:sz w:val="28"/>
+          <w:szCs w:val="28"/>
+          <w:lang w:val="en-DE"/>
+        </w:rPr>
+        <w:br/>
+      </w:r>
+      <w:r>
+        <w:rPr>
+          <w:rFonts w:ascii="Times New Roman" w:hAnsi="Times New Roman" w:cs="Times New Roman"/>
+          <w:b/>
+          <w:bCs/>
+          <w:sz w:val="28"/>
+          <w:szCs w:val="28"/>
+          <w:lang w:val="en-DE"/>
+        </w:rPr>
+        <w:t>Item_Visibility</w:t>
+      </w:r>
+      <w:r>
+        <w:rPr>
+          <w:rFonts w:ascii="Times New Roman" w:hAnsi="Times New Roman" w:cs="Times New Roman"/>
+          <w:sz w:val="28"/>
+          <w:szCs w:val="28"/>
+          <w:lang w:val="en-DE"/>
+        </w:rPr>
+        <w:t xml:space="preserve"> ---- The % of the total display area of all products in a store allocated to the particular product</w:t>
+      </w:r>
+      <w:r>
+        <w:rPr>
+          <w:rFonts w:ascii="Times New Roman" w:hAnsi="Times New Roman" w:cs="Times New Roman"/>
+          <w:sz w:val="28"/>
+          <w:szCs w:val="28"/>
+          <w:lang w:val="en-DE"/>
+        </w:rPr>
+        <w:br/>
+      </w:r>
+      <w:r>
+        <w:rPr>
+          <w:rFonts w:ascii="Times New Roman" w:hAnsi="Times New Roman" w:cs="Times New Roman"/>
+          <w:b/>
+          <w:bCs/>
+          <w:sz w:val="28"/>
+          <w:szCs w:val="28"/>
+          <w:lang w:val="en-DE"/>
+        </w:rPr>
+        <w:t>Item_Type</w:t>
+      </w:r>
+      <w:r>
+        <w:rPr>
+          <w:rFonts w:ascii="Times New Roman" w:hAnsi="Times New Roman" w:cs="Times New Roman"/>
+          <w:sz w:val="28"/>
+          <w:szCs w:val="28"/>
+          <w:lang w:val="en-DE"/>
+        </w:rPr>
+        <w:t xml:space="preserve"> ---- The category to which the product belongs</w:t>
+      </w:r>
+      <w:r>
+        <w:rPr>
+          <w:rFonts w:ascii="Times New Roman" w:hAnsi="Times New Roman" w:cs="Times New Roman"/>
+          <w:sz w:val="28"/>
+          <w:szCs w:val="28"/>
+          <w:lang w:val="en-DE"/>
+        </w:rPr>
+        <w:br/>
+      </w:r>
+      <w:r>
+        <w:rPr>
+          <w:rFonts w:ascii="Times New Roman" w:hAnsi="Times New Roman" w:cs="Times New Roman"/>
+          <w:b/>
+          <w:bCs/>
+          <w:sz w:val="28"/>
+          <w:szCs w:val="28"/>
+          <w:lang w:val="en-DE"/>
+        </w:rPr>
+        <w:t>Item_MRP</w:t>
+      </w:r>
+      <w:r>
+        <w:rPr>
+          <w:rFonts w:ascii="Times New Roman" w:hAnsi="Times New Roman" w:cs="Times New Roman"/>
+          <w:sz w:val="28"/>
+          <w:szCs w:val="28"/>
+          <w:lang w:val="en-DE"/>
+        </w:rPr>
+        <w:t xml:space="preserve"> ---- Maximum Retail Price (list price) of the product</w:t>
+      </w:r>
+      <w:r>
+        <w:rPr>
+          <w:rFonts w:ascii="Times New Roman" w:hAnsi="Times New Roman" w:cs="Times New Roman"/>
+          <w:sz w:val="28"/>
+          <w:szCs w:val="28"/>
+          <w:lang w:val="en-DE"/>
+        </w:rPr>
+        <w:br/>
+      </w:r>
+      <w:r>
+        <w:rPr>
+          <w:rFonts w:ascii="Times New Roman" w:hAnsi="Times New Roman" w:cs="Times New Roman"/>
+          <w:b/>
+          <w:bCs/>
+          <w:sz w:val="28"/>
+          <w:szCs w:val="28"/>
+          <w:lang w:val="en-DE"/>
+        </w:rPr>
+        <w:t>Outlet_Identifier</w:t>
+      </w:r>
+      <w:r>
+        <w:rPr>
+          <w:rFonts w:ascii="Times New Roman" w:hAnsi="Times New Roman" w:cs="Times New Roman"/>
+          <w:sz w:val="28"/>
+          <w:szCs w:val="28"/>
+          <w:lang w:val="en-DE"/>
+        </w:rPr>
+        <w:t xml:space="preserve"> ---- Unique store ID</w:t>
+      </w:r>
+      <w:r>
+        <w:rPr>
+          <w:rFonts w:ascii="Times New Roman" w:hAnsi="Times New Roman" w:cs="Times New Roman"/>
+          <w:sz w:val="28"/>
+          <w:szCs w:val="28"/>
+          <w:lang w:val="en-DE"/>
+        </w:rPr>
+        <w:br/>
+      </w:r>
+      <w:r>
+        <w:rPr>
+          <w:rFonts w:ascii="Times New Roman" w:hAnsi="Times New Roman" w:cs="Times New Roman"/>
+          <w:b/>
+          <w:bCs/>
+          <w:sz w:val="28"/>
+          <w:szCs w:val="28"/>
+          <w:lang w:val="en-DE"/>
+        </w:rPr>
+        <w:t>Outlet_Establishment_Year</w:t>
+      </w:r>
+      <w:r>
+        <w:rPr>
+          <w:rFonts w:ascii="Times New Roman" w:hAnsi="Times New Roman" w:cs="Times New Roman"/>
+          <w:sz w:val="28"/>
+          <w:szCs w:val="28"/>
+          <w:lang w:val="en-DE"/>
+        </w:rPr>
+        <w:t xml:space="preserve"> ---- The year in which the store was established</w:t>
+      </w:r>
+      <w:r>
+        <w:rPr>
+          <w:rFonts w:ascii="Times New Roman" w:hAnsi="Times New Roman" w:cs="Times New Roman"/>
+          <w:sz w:val="28"/>
+          <w:szCs w:val="28"/>
+          <w:lang w:val="en-DE"/>
+        </w:rPr>
+        <w:br/>
+      </w:r>
+      <w:r>
+        <w:rPr>
+          <w:rFonts w:ascii="Times New Roman" w:hAnsi="Times New Roman" w:cs="Times New Roman"/>
+          <w:b/>
+          <w:bCs/>
+          <w:sz w:val="28"/>
+          <w:szCs w:val="28"/>
+          <w:lang w:val="en-DE"/>
+        </w:rPr>
+        <w:t>Outlet_Size</w:t>
+      </w:r>
+      <w:r>
+        <w:rPr>
+          <w:rFonts w:ascii="Times New Roman" w:hAnsi="Times New Roman" w:cs="Times New Roman"/>
+          <w:sz w:val="28"/>
+          <w:szCs w:val="28"/>
+          <w:lang w:val="en-DE"/>
+        </w:rPr>
+        <w:t xml:space="preserve"> ---- The size of the store in terms of ground area covered</w:t>
+      </w:r>
+      <w:r>
+        <w:rPr>
+          <w:rFonts w:ascii="Times New Roman" w:hAnsi="Times New Roman" w:cs="Times New Roman"/>
+          <w:sz w:val="28"/>
+          <w:szCs w:val="28"/>
+          <w:lang w:val="en-DE"/>
+        </w:rPr>
+        <w:br/>
+      </w:r>
+      <w:r>
+        <w:rPr>
+          <w:rFonts w:ascii="Times New Roman" w:hAnsi="Times New Roman" w:cs="Times New Roman"/>
+          <w:b/>
+          <w:bCs/>
+          <w:sz w:val="28"/>
+          <w:szCs w:val="28"/>
+          <w:lang w:val="en-DE"/>
+        </w:rPr>
+        <w:t>Outlet_Location_Type</w:t>
+      </w:r>
+      <w:r>
+        <w:rPr>
+          <w:rFonts w:ascii="Times New Roman" w:hAnsi="Times New Roman" w:cs="Times New Roman"/>
+          <w:sz w:val="28"/>
+          <w:szCs w:val="28"/>
+          <w:lang w:val="en-DE"/>
+        </w:rPr>
+        <w:t xml:space="preserve"> ---- The type of city in which the store is located</w:t>
+      </w:r>
+      <w:r>
+        <w:rPr>
+          <w:rFonts w:ascii="Times New Roman" w:hAnsi="Times New Roman" w:cs="Times New Roman"/>
+          <w:sz w:val="28"/>
+          <w:szCs w:val="28"/>
+          <w:lang w:val="en-DE"/>
+        </w:rPr>
+        <w:br/>
+      </w:r>
+      <w:r>
+        <w:rPr>
+          <w:rFonts w:ascii="Times New Roman" w:hAnsi="Times New Roman" w:cs="Times New Roman"/>
+          <w:b/>
+          <w:bCs/>
+          <w:sz w:val="28"/>
+          <w:szCs w:val="28"/>
+          <w:lang w:val="en-DE"/>
+        </w:rPr>
+        <w:t>*Outlet_Type</w:t>
+      </w:r>
+      <w:r>
+        <w:rPr>
+          <w:rFonts w:ascii="Times New Roman" w:hAnsi="Times New Roman" w:cs="Times New Roman"/>
+          <w:sz w:val="28"/>
+          <w:szCs w:val="28"/>
+          <w:lang w:val="en-DE"/>
+        </w:rPr>
+        <w:t xml:space="preserve"> ---- Whether the outlet is just a grocery store or some sort of supermarket</w:t>
+      </w:r>
+      <w:r>
+        <w:rPr>
+          <w:rFonts w:ascii="Times New Roman" w:hAnsi="Times New Roman" w:cs="Times New Roman"/>
+          <w:sz w:val="28"/>
+          <w:szCs w:val="28"/>
+          <w:lang w:val="en-DE"/>
+        </w:rPr>
+        <w:br/>
+      </w:r>
+      <w:r>
+        <w:rPr>
+          <w:rFonts w:ascii="Times New Roman" w:hAnsi="Times New Roman" w:cs="Times New Roman"/>
+          <w:b/>
+          <w:bCs/>
+          <w:sz w:val="28"/>
+          <w:szCs w:val="28"/>
+          <w:lang w:val="en-DE"/>
+        </w:rPr>
+        <w:t>Item_Outlet_Sales</w:t>
+      </w:r>
+      <w:r>
+        <w:rPr>
+          <w:rFonts w:ascii="Times New Roman" w:hAnsi="Times New Roman" w:cs="Times New Roman"/>
+          <w:sz w:val="28"/>
+          <w:szCs w:val="28"/>
+          <w:lang w:val="en-DE"/>
+        </w:rPr>
+        <w:t xml:space="preserve"> ---- sales of the product in t particular store. This is the outcome variable to be predicted.</w:t>
       </w:r>
     </w:p>
     <w:p>
       <w:pPr>
         <w:spacing w:before="120" w:after="120"/>
         <w:rPr>
-          <w:rFonts w:ascii="Times New Roman" w:hAnsi="Times New Roman" w:cs="Times New Roman"/>
-          <w:b/>
-          <w:bCs/>
-          <w:sz w:val="28"/>
-          <w:szCs w:val="28"/>
-          <w:lang w:val="en-DE"/>
-        </w:rPr>
-      </w:pPr>
-      <w:r>
-        <w:rPr>
-          <w:rFonts w:ascii="Times New Roman" w:hAnsi="Times New Roman" w:cs="Times New Roman"/>
-          <w:b/>
-          <w:bCs/>
-          <w:sz w:val="28"/>
-          <w:szCs w:val="28"/>
-          <w:lang w:val="en-DE"/>
-        </w:rPr>
-        <w:t>Variable Description</w:t>
-      </w:r>
-    </w:p>
-    <w:p>
-      <w:pPr>
-        <w:spacing w:before="120" w:after="120"/>
-        <w:rPr>
-          <w:rFonts w:ascii="Times New Roman" w:hAnsi="Times New Roman" w:cs="Times New Roman"/>
-          <w:sz w:val="28"/>
-          <w:szCs w:val="28"/>
-          <w:lang w:val="en-DE"/>
-        </w:rPr>
-      </w:pPr>
-      <w:r>
-        <w:rPr>
-          <w:rFonts w:ascii="Times New Roman" w:hAnsi="Times New Roman" w:cs="Times New Roman"/>
-          <w:b/>
-          <w:bCs/>
-          <w:sz w:val="28"/>
-          <w:szCs w:val="28"/>
-          <w:lang w:val="en-DE"/>
-        </w:rPr>
-        <w:t>Item_Identifier</w:t>
-      </w:r>
-      <w:r>
-        <w:rPr>
-          <w:rFonts w:ascii="Times New Roman" w:hAnsi="Times New Roman" w:cs="Times New Roman"/>
-          <w:sz w:val="28"/>
-          <w:szCs w:val="28"/>
-          <w:lang w:val="en-DE"/>
-        </w:rPr>
-        <w:t xml:space="preserve"> ---- Unique product ID</w:t>
-      </w:r>
-      <w:r>
-        <w:rPr>
-          <w:rFonts w:ascii="Times New Roman" w:hAnsi="Times New Roman" w:cs="Times New Roman"/>
-          <w:sz w:val="28"/>
-          <w:szCs w:val="28"/>
-          <w:lang w:val="en-DE"/>
-        </w:rPr>
-        <w:br/>
-      </w:r>
-      <w:r>
-        <w:rPr>
-          <w:rFonts w:ascii="Times New Roman" w:hAnsi="Times New Roman" w:cs="Times New Roman"/>
-          <w:b/>
-          <w:bCs/>
-          <w:sz w:val="28"/>
-          <w:szCs w:val="28"/>
-          <w:lang w:val="en-DE"/>
-        </w:rPr>
-        <w:t>Item_Weight</w:t>
-      </w:r>
-      <w:r>
-        <w:rPr>
-          <w:rFonts w:ascii="Times New Roman" w:hAnsi="Times New Roman" w:cs="Times New Roman"/>
-          <w:sz w:val="28"/>
-          <w:szCs w:val="28"/>
-          <w:lang w:val="en-DE"/>
-        </w:rPr>
-        <w:t xml:space="preserve"> ---- Weight of product</w:t>
-      </w:r>
-      <w:r>
-        <w:rPr>
-          <w:rFonts w:ascii="Times New Roman" w:hAnsi="Times New Roman" w:cs="Times New Roman"/>
-          <w:sz w:val="28"/>
-          <w:szCs w:val="28"/>
-          <w:lang w:val="en-DE"/>
-        </w:rPr>
-        <w:br/>
-      </w:r>
-      <w:r>
-        <w:rPr>
-          <w:rFonts w:ascii="Times New Roman" w:hAnsi="Times New Roman" w:cs="Times New Roman"/>
-          <w:b/>
-          <w:bCs/>
-          <w:sz w:val="28"/>
-          <w:szCs w:val="28"/>
-          <w:lang w:val="en-DE"/>
-        </w:rPr>
-        <w:t>Item_Fat_Content</w:t>
-      </w:r>
-      <w:r>
-        <w:rPr>
-          <w:rFonts w:ascii="Times New Roman" w:hAnsi="Times New Roman" w:cs="Times New Roman"/>
-          <w:sz w:val="28"/>
-          <w:szCs w:val="28"/>
-          <w:lang w:val="en-DE"/>
-        </w:rPr>
-        <w:t xml:space="preserve"> ---- Whether the product is low fat or not</w:t>
-      </w:r>
-      <w:r>
-        <w:rPr>
-          <w:rFonts w:ascii="Times New Roman" w:hAnsi="Times New Roman" w:cs="Times New Roman"/>
-          <w:sz w:val="28"/>
-          <w:szCs w:val="28"/>
-          <w:lang w:val="en-DE"/>
-        </w:rPr>
-        <w:br/>
-      </w:r>
-      <w:r>
-        <w:rPr>
-          <w:rFonts w:ascii="Times New Roman" w:hAnsi="Times New Roman" w:cs="Times New Roman"/>
-          <w:b/>
-          <w:bCs/>
-          <w:sz w:val="28"/>
-          <w:szCs w:val="28"/>
-          <w:lang w:val="en-DE"/>
-        </w:rPr>
-        <w:t>Item_Visibility</w:t>
-      </w:r>
-      <w:r>
-        <w:rPr>
-          <w:rFonts w:ascii="Times New Roman" w:hAnsi="Times New Roman" w:cs="Times New Roman"/>
-          <w:sz w:val="28"/>
-          <w:szCs w:val="28"/>
-          <w:lang w:val="en-DE"/>
-        </w:rPr>
-        <w:t xml:space="preserve"> ---- The % of the total display area of all products in a store allocated to the particular product</w:t>
-      </w:r>
-      <w:r>
-        <w:rPr>
-          <w:rFonts w:ascii="Times New Roman" w:hAnsi="Times New Roman" w:cs="Times New Roman"/>
-          <w:sz w:val="28"/>
-          <w:szCs w:val="28"/>
-          <w:lang w:val="en-DE"/>
-        </w:rPr>
-        <w:br/>
-      </w:r>
-      <w:r>
-        <w:rPr>
-          <w:rFonts w:ascii="Times New Roman" w:hAnsi="Times New Roman" w:cs="Times New Roman"/>
-          <w:b/>
-          <w:bCs/>
-          <w:sz w:val="28"/>
-          <w:szCs w:val="28"/>
-          <w:lang w:val="en-DE"/>
-        </w:rPr>
-        <w:t>Item_Type</w:t>
-      </w:r>
-      <w:r>
-        <w:rPr>
-          <w:rFonts w:ascii="Times New Roman" w:hAnsi="Times New Roman" w:cs="Times New Roman"/>
-          <w:sz w:val="28"/>
-          <w:szCs w:val="28"/>
-          <w:lang w:val="en-DE"/>
-        </w:rPr>
-        <w:t xml:space="preserve"> ---- The category to which the product belongs</w:t>
-      </w:r>
-      <w:r>
-        <w:rPr>
-          <w:rFonts w:ascii="Times New Roman" w:hAnsi="Times New Roman" w:cs="Times New Roman"/>
-          <w:sz w:val="28"/>
-          <w:szCs w:val="28"/>
-          <w:lang w:val="en-DE"/>
-        </w:rPr>
-        <w:br/>
-      </w:r>
-      <w:r>
-        <w:rPr>
-          <w:rFonts w:ascii="Times New Roman" w:hAnsi="Times New Roman" w:cs="Times New Roman"/>
-          <w:b/>
-          <w:bCs/>
-          <w:sz w:val="28"/>
-          <w:szCs w:val="28"/>
-          <w:lang w:val="en-DE"/>
-        </w:rPr>
-        <w:t>Item_MRP</w:t>
-      </w:r>
-      <w:r>
-        <w:rPr>
-          <w:rFonts w:ascii="Times New Roman" w:hAnsi="Times New Roman" w:cs="Times New Roman"/>
-          <w:sz w:val="28"/>
-          <w:szCs w:val="28"/>
-          <w:lang w:val="en-DE"/>
-        </w:rPr>
-        <w:t xml:space="preserve"> ---- Maximum Retail Price (list price) of the product</w:t>
-      </w:r>
-      <w:r>
-        <w:rPr>
-          <w:rFonts w:ascii="Times New Roman" w:hAnsi="Times New Roman" w:cs="Times New Roman"/>
-          <w:sz w:val="28"/>
-          <w:szCs w:val="28"/>
-          <w:lang w:val="en-DE"/>
-        </w:rPr>
-        <w:br/>
-      </w:r>
-      <w:r>
-        <w:rPr>
-          <w:rFonts w:ascii="Times New Roman" w:hAnsi="Times New Roman" w:cs="Times New Roman"/>
-          <w:b/>
-          <w:bCs/>
-          <w:sz w:val="28"/>
-          <w:szCs w:val="28"/>
-          <w:lang w:val="en-DE"/>
-        </w:rPr>
-        <w:t>Outlet_Identifier</w:t>
-      </w:r>
-      <w:r>
-        <w:rPr>
-          <w:rFonts w:ascii="Times New Roman" w:hAnsi="Times New Roman" w:cs="Times New Roman"/>
-          <w:sz w:val="28"/>
-          <w:szCs w:val="28"/>
-          <w:lang w:val="en-DE"/>
-        </w:rPr>
-        <w:t xml:space="preserve"> ---- Unique store ID</w:t>
-      </w:r>
-      <w:r>
-        <w:rPr>
-          <w:rFonts w:ascii="Times New Roman" w:hAnsi="Times New Roman" w:cs="Times New Roman"/>
-          <w:sz w:val="28"/>
-          <w:szCs w:val="28"/>
-          <w:lang w:val="en-DE"/>
-        </w:rPr>
-        <w:br/>
-      </w:r>
-      <w:r>
-        <w:rPr>
-          <w:rFonts w:ascii="Times New Roman" w:hAnsi="Times New Roman" w:cs="Times New Roman"/>
-          <w:b/>
-          <w:bCs/>
-          <w:sz w:val="28"/>
-          <w:szCs w:val="28"/>
-          <w:lang w:val="en-DE"/>
-        </w:rPr>
-        <w:t>Outlet_Establishment_Year</w:t>
-      </w:r>
-      <w:r>
-        <w:rPr>
-          <w:rFonts w:ascii="Times New Roman" w:hAnsi="Times New Roman" w:cs="Times New Roman"/>
-          <w:sz w:val="28"/>
-          <w:szCs w:val="28"/>
-          <w:lang w:val="en-DE"/>
-        </w:rPr>
-        <w:t xml:space="preserve"> ---- The year in which the store was established</w:t>
-      </w:r>
-      <w:r>
-        <w:rPr>
-          <w:rFonts w:ascii="Times New Roman" w:hAnsi="Times New Roman" w:cs="Times New Roman"/>
-          <w:sz w:val="28"/>
-          <w:szCs w:val="28"/>
-          <w:lang w:val="en-DE"/>
-        </w:rPr>
-        <w:br/>
-      </w:r>
-      <w:r>
-        <w:rPr>
-          <w:rFonts w:ascii="Times New Roman" w:hAnsi="Times New Roman" w:cs="Times New Roman"/>
-          <w:b/>
-          <w:bCs/>
-          <w:sz w:val="28"/>
-          <w:szCs w:val="28"/>
-          <w:lang w:val="en-DE"/>
-        </w:rPr>
-        <w:t>Outlet_Size</w:t>
-      </w:r>
-      <w:r>
-        <w:rPr>
-          <w:rFonts w:ascii="Times New Roman" w:hAnsi="Times New Roman" w:cs="Times New Roman"/>
-          <w:sz w:val="28"/>
-          <w:szCs w:val="28"/>
-          <w:lang w:val="en-DE"/>
-        </w:rPr>
-        <w:t xml:space="preserve"> ---- The size of the store in terms of ground area covered</w:t>
-      </w:r>
-      <w:r>
-        <w:rPr>
-          <w:rFonts w:ascii="Times New Roman" w:hAnsi="Times New Roman" w:cs="Times New Roman"/>
-          <w:sz w:val="28"/>
-          <w:szCs w:val="28"/>
-          <w:lang w:val="en-DE"/>
-        </w:rPr>
-        <w:br/>
-      </w:r>
-      <w:r>
-        <w:rPr>
-          <w:rFonts w:ascii="Times New Roman" w:hAnsi="Times New Roman" w:cs="Times New Roman"/>
-          <w:b/>
-          <w:bCs/>
-          <w:sz w:val="28"/>
-          <w:szCs w:val="28"/>
-          <w:lang w:val="en-DE"/>
-        </w:rPr>
-        <w:t>Outlet_Location_Type</w:t>
-      </w:r>
-      <w:r>
-        <w:rPr>
-          <w:rFonts w:ascii="Times New Roman" w:hAnsi="Times New Roman" w:cs="Times New Roman"/>
-          <w:sz w:val="28"/>
-          <w:szCs w:val="28"/>
-          <w:lang w:val="en-DE"/>
-        </w:rPr>
-        <w:t xml:space="preserve"> ---- The type of city in which the store is located</w:t>
-      </w:r>
-      <w:r>
-        <w:rPr>
-          <w:rFonts w:ascii="Times New Roman" w:hAnsi="Times New Roman" w:cs="Times New Roman"/>
-          <w:sz w:val="28"/>
-          <w:szCs w:val="28"/>
-          <w:lang w:val="en-DE"/>
-        </w:rPr>
-        <w:br/>
-      </w:r>
-      <w:r>
-        <w:rPr>
-          <w:rFonts w:ascii="Times New Roman" w:hAnsi="Times New Roman" w:cs="Times New Roman"/>
-          <w:b/>
-          <w:bCs/>
-          <w:sz w:val="28"/>
-          <w:szCs w:val="28"/>
-          <w:lang w:val="en-DE"/>
-        </w:rPr>
-        <w:t>*Outlet_Type</w:t>
-      </w:r>
-      <w:r>
-        <w:rPr>
-          <w:rFonts w:ascii="Times New Roman" w:hAnsi="Times New Roman" w:cs="Times New Roman"/>
-          <w:sz w:val="28"/>
-          <w:szCs w:val="28"/>
-          <w:lang w:val="en-DE"/>
-        </w:rPr>
-        <w:t xml:space="preserve"> ---- Whether the outlet is just a grocery store or some sort of supermarket</w:t>
-      </w:r>
-      <w:r>
-        <w:rPr>
-          <w:rFonts w:ascii="Times New Roman" w:hAnsi="Times New Roman" w:cs="Times New Roman"/>
-          <w:sz w:val="28"/>
-          <w:szCs w:val="28"/>
-          <w:lang w:val="en-DE"/>
-        </w:rPr>
-        <w:br/>
-      </w:r>
-      <w:r>
-        <w:rPr>
-          <w:rFonts w:ascii="Times New Roman" w:hAnsi="Times New Roman" w:cs="Times New Roman"/>
-          <w:b/>
-          <w:bCs/>
-          <w:sz w:val="28"/>
-          <w:szCs w:val="28"/>
-          <w:lang w:val="en-DE"/>
-        </w:rPr>
-        <w:t>Item_Outlet_Sales</w:t>
-      </w:r>
-      <w:r>
-        <w:rPr>
-          <w:rFonts w:ascii="Times New Roman" w:hAnsi="Times New Roman" w:cs="Times New Roman"/>
-          <w:sz w:val="28"/>
-          <w:szCs w:val="28"/>
-          <w:lang w:val="en-DE"/>
-        </w:rPr>
-        <w:t xml:space="preserve"> ---- sales of the product in t particular store. This is the outcome variable to be predicted.</w:t>
-      </w:r>
-    </w:p>
-    <w:p>
-      <w:pPr>
-        <w:spacing w:before="120" w:after="120"/>
-        <w:rPr>
-          <w:rFonts w:ascii="Times New Roman" w:hAnsi="Times New Roman" w:cs="Times New Roman"/>
-          <w:b/>
-          <w:bCs/>
-          <w:sz w:val="28"/>
-          <w:szCs w:val="28"/>
           <w:lang w:val="en-DE"/>
         </w:rPr>
       </w:pPr>
@@ -494,442 +443,15 @@
       <w:pPr>
         <w:spacing w:before="120" w:after="120"/>
         <w:rPr>
-          <w:rFonts w:ascii="Times New Roman" w:hAnsi="Times New Roman" w:cs="Times New Roman"/>
+          <w:lang w:val="en-DE"/>
+        </w:rPr>
+      </w:pPr>
+      <w:r>
+        <w:rPr>
           <w:b/>
           <w:bCs/>
-          <w:sz w:val="28"/>
-          <w:szCs w:val="28"/>
-          <w:u w:val="single"/>
-          <w:lang w:val="en-DE"/>
-        </w:rPr>
-      </w:pPr>
-      <w:r>
-        <w:rPr>
-          <w:rFonts w:ascii="Times New Roman" w:hAnsi="Times New Roman" w:cs="Times New Roman"/>
-          <w:b/>
-          <w:bCs/>
-          <w:sz w:val="28"/>
-          <w:szCs w:val="28"/>
-          <w:u w:val="single"/>
-          <w:lang w:val="en-DE"/>
-        </w:rPr>
-        <w:t>Test file:</w:t>
-      </w:r>
-    </w:p>
-    <w:p>
-      <w:pPr>
-        <w:spacing w:before="120" w:after="120"/>
-        <w:rPr>
-          <w:rFonts w:ascii="Times New Roman" w:hAnsi="Times New Roman" w:cs="Times New Roman"/>
-          <w:sz w:val="28"/>
-          <w:szCs w:val="28"/>
-          <w:lang w:val="en-DE"/>
-        </w:rPr>
-      </w:pPr>
-      <w:r>
-        <w:rPr>
-          <w:rFonts w:ascii="Times New Roman" w:hAnsi="Times New Roman" w:cs="Times New Roman"/>
-          <w:b/>
-          <w:bCs/>
-          <w:sz w:val="28"/>
-          <w:szCs w:val="28"/>
-          <w:lang w:val="en-DE"/>
-        </w:rPr>
-        <w:t>CSV</w:t>
-      </w:r>
-      <w:r>
-        <w:rPr>
-          <w:rFonts w:ascii="Times New Roman" w:hAnsi="Times New Roman" w:cs="Times New Roman"/>
-          <w:sz w:val="28"/>
-          <w:szCs w:val="28"/>
-          <w:lang w:val="en-DE"/>
-        </w:rPr>
-        <w:t xml:space="preserve"> containing item outlet combinations for which sales need to be forecasted</w:t>
-      </w:r>
-    </w:p>
-    <w:p>
-      <w:pPr>
-        <w:spacing w:before="120" w:after="120"/>
-        <w:rPr>
-          <w:rFonts w:ascii="Times New Roman" w:hAnsi="Times New Roman" w:cs="Times New Roman"/>
-          <w:sz w:val="28"/>
-          <w:szCs w:val="28"/>
-          <w:lang w:val="en-DE"/>
-        </w:rPr>
-      </w:pPr>
-      <w:r>
-        <w:rPr>
-          <w:rFonts w:ascii="Times New Roman" w:hAnsi="Times New Roman" w:cs="Times New Roman"/>
-          <w:b/>
-          <w:bCs/>
-          <w:sz w:val="28"/>
-          <w:szCs w:val="28"/>
-          <w:lang w:val="en-DE"/>
-        </w:rPr>
-        <w:t>Variable</w:t>
-      </w:r>
-      <w:r>
-        <w:rPr>
-          <w:rFonts w:ascii="Times New Roman" w:hAnsi="Times New Roman" w:cs="Times New Roman"/>
-          <w:sz w:val="28"/>
-          <w:szCs w:val="28"/>
-          <w:lang w:val="en-DE"/>
-        </w:rPr>
-        <w:t xml:space="preserve"> </w:t>
-      </w:r>
-      <w:r>
-        <w:rPr>
-          <w:rFonts w:ascii="Times New Roman" w:hAnsi="Times New Roman" w:cs="Times New Roman"/>
-          <w:b/>
-          <w:bCs/>
-          <w:sz w:val="28"/>
-          <w:szCs w:val="28"/>
-          <w:lang w:val="en-DE"/>
-        </w:rPr>
-        <w:t>Description</w:t>
-      </w:r>
-      <w:r>
-        <w:rPr>
-          <w:rFonts w:ascii="Times New Roman" w:hAnsi="Times New Roman" w:cs="Times New Roman"/>
-          <w:sz w:val="28"/>
-          <w:szCs w:val="28"/>
-          <w:lang w:val="en-DE"/>
-        </w:rPr>
-        <w:br/>
-      </w:r>
-      <w:r>
-        <w:rPr>
-          <w:rFonts w:ascii="Times New Roman" w:hAnsi="Times New Roman" w:cs="Times New Roman"/>
-          <w:b/>
-          <w:bCs/>
-          <w:sz w:val="28"/>
-          <w:szCs w:val="28"/>
-          <w:lang w:val="en-DE"/>
-        </w:rPr>
-        <w:t>Item_Identifier</w:t>
-      </w:r>
-      <w:r>
-        <w:rPr>
-          <w:rFonts w:ascii="Times New Roman" w:hAnsi="Times New Roman" w:cs="Times New Roman"/>
-          <w:sz w:val="28"/>
-          <w:szCs w:val="28"/>
-          <w:lang w:val="en-DE"/>
-        </w:rPr>
-        <w:t xml:space="preserve"> ----- Unique product ID</w:t>
-      </w:r>
-      <w:r>
-        <w:rPr>
-          <w:rFonts w:ascii="Times New Roman" w:hAnsi="Times New Roman" w:cs="Times New Roman"/>
-          <w:sz w:val="28"/>
-          <w:szCs w:val="28"/>
-          <w:lang w:val="en-DE"/>
-        </w:rPr>
-        <w:br/>
-      </w:r>
-      <w:r>
-        <w:rPr>
-          <w:rFonts w:ascii="Times New Roman" w:hAnsi="Times New Roman" w:cs="Times New Roman"/>
-          <w:b/>
-          <w:bCs/>
-          <w:sz w:val="28"/>
-          <w:szCs w:val="28"/>
-          <w:lang w:val="en-DE"/>
-        </w:rPr>
-        <w:t>Item_Weight</w:t>
-      </w:r>
-      <w:r>
-        <w:rPr>
-          <w:rFonts w:ascii="Times New Roman" w:hAnsi="Times New Roman" w:cs="Times New Roman"/>
-          <w:sz w:val="28"/>
-          <w:szCs w:val="28"/>
-          <w:lang w:val="en-DE"/>
-        </w:rPr>
-        <w:t xml:space="preserve"> ---- Weight of product</w:t>
-      </w:r>
-      <w:r>
-        <w:rPr>
-          <w:rFonts w:ascii="Times New Roman" w:hAnsi="Times New Roman" w:cs="Times New Roman"/>
-          <w:sz w:val="28"/>
-          <w:szCs w:val="28"/>
-          <w:lang w:val="en-DE"/>
-        </w:rPr>
-        <w:br/>
-      </w:r>
-      <w:r>
-        <w:rPr>
-          <w:rFonts w:ascii="Times New Roman" w:hAnsi="Times New Roman" w:cs="Times New Roman"/>
-          <w:b/>
-          <w:bCs/>
-          <w:sz w:val="28"/>
-          <w:szCs w:val="28"/>
-          <w:lang w:val="en-DE"/>
-        </w:rPr>
-        <w:t>Item_Fat_Content</w:t>
-      </w:r>
-      <w:r>
-        <w:rPr>
-          <w:rFonts w:ascii="Times New Roman" w:hAnsi="Times New Roman" w:cs="Times New Roman"/>
-          <w:sz w:val="28"/>
-          <w:szCs w:val="28"/>
-          <w:lang w:val="en-DE"/>
-        </w:rPr>
-        <w:t xml:space="preserve"> ----- Whether the product is low fat or not</w:t>
-      </w:r>
-      <w:r>
-        <w:rPr>
-          <w:rFonts w:ascii="Times New Roman" w:hAnsi="Times New Roman" w:cs="Times New Roman"/>
-          <w:sz w:val="28"/>
-          <w:szCs w:val="28"/>
-          <w:lang w:val="en-DE"/>
-        </w:rPr>
-        <w:br/>
-      </w:r>
-      <w:r>
-        <w:rPr>
-          <w:rFonts w:ascii="Times New Roman" w:hAnsi="Times New Roman" w:cs="Times New Roman"/>
-          <w:b/>
-          <w:bCs/>
-          <w:sz w:val="28"/>
-          <w:szCs w:val="28"/>
-          <w:lang w:val="en-DE"/>
-        </w:rPr>
-        <w:t>Item_Visibility</w:t>
-      </w:r>
-      <w:r>
-        <w:rPr>
-          <w:rFonts w:ascii="Times New Roman" w:hAnsi="Times New Roman" w:cs="Times New Roman"/>
-          <w:sz w:val="28"/>
-          <w:szCs w:val="28"/>
-          <w:lang w:val="en-DE"/>
-        </w:rPr>
-        <w:t xml:space="preserve"> ---- The % of the total display area of all products in a store allocated to the particular product</w:t>
-      </w:r>
-      <w:r>
-        <w:rPr>
-          <w:rFonts w:ascii="Times New Roman" w:hAnsi="Times New Roman" w:cs="Times New Roman"/>
-          <w:sz w:val="28"/>
-          <w:szCs w:val="28"/>
-          <w:lang w:val="en-DE"/>
-        </w:rPr>
-        <w:br/>
-      </w:r>
-      <w:r>
-        <w:rPr>
-          <w:rFonts w:ascii="Times New Roman" w:hAnsi="Times New Roman" w:cs="Times New Roman"/>
-          <w:b/>
-          <w:bCs/>
-          <w:sz w:val="28"/>
-          <w:szCs w:val="28"/>
-          <w:lang w:val="en-DE"/>
-        </w:rPr>
-        <w:t>Item_Type</w:t>
-      </w:r>
-      <w:r>
-        <w:rPr>
-          <w:rFonts w:ascii="Times New Roman" w:hAnsi="Times New Roman" w:cs="Times New Roman"/>
-          <w:sz w:val="28"/>
-          <w:szCs w:val="28"/>
-          <w:lang w:val="en-DE"/>
-        </w:rPr>
-        <w:t xml:space="preserve"> ---- The category to which the product belongs</w:t>
-      </w:r>
-      <w:r>
-        <w:rPr>
-          <w:rFonts w:ascii="Times New Roman" w:hAnsi="Times New Roman" w:cs="Times New Roman"/>
-          <w:sz w:val="28"/>
-          <w:szCs w:val="28"/>
-          <w:lang w:val="en-DE"/>
-        </w:rPr>
-        <w:br/>
-      </w:r>
-      <w:r>
-        <w:rPr>
-          <w:rFonts w:ascii="Times New Roman" w:hAnsi="Times New Roman" w:cs="Times New Roman"/>
-          <w:b/>
-          <w:bCs/>
-          <w:sz w:val="28"/>
-          <w:szCs w:val="28"/>
-          <w:lang w:val="en-DE"/>
-        </w:rPr>
-        <w:t>Item_MRP</w:t>
-      </w:r>
-      <w:r>
-        <w:rPr>
-          <w:rFonts w:ascii="Times New Roman" w:hAnsi="Times New Roman" w:cs="Times New Roman"/>
-          <w:sz w:val="28"/>
-          <w:szCs w:val="28"/>
-          <w:lang w:val="en-DE"/>
-        </w:rPr>
-        <w:t xml:space="preserve"> ----- Maximum Retail Price (list price) of the product</w:t>
-      </w:r>
-      <w:r>
-        <w:rPr>
-          <w:rFonts w:ascii="Times New Roman" w:hAnsi="Times New Roman" w:cs="Times New Roman"/>
-          <w:sz w:val="28"/>
-          <w:szCs w:val="28"/>
-          <w:lang w:val="en-DE"/>
-        </w:rPr>
-        <w:br/>
-      </w:r>
-      <w:r>
-        <w:rPr>
-          <w:rFonts w:ascii="Times New Roman" w:hAnsi="Times New Roman" w:cs="Times New Roman"/>
-          <w:b/>
-          <w:bCs/>
-          <w:sz w:val="28"/>
-          <w:szCs w:val="28"/>
-          <w:lang w:val="en-DE"/>
-        </w:rPr>
-        <w:t>Outlet_Identifier</w:t>
-      </w:r>
-      <w:r>
-        <w:rPr>
-          <w:rFonts w:ascii="Times New Roman" w:hAnsi="Times New Roman" w:cs="Times New Roman"/>
-          <w:sz w:val="28"/>
-          <w:szCs w:val="28"/>
-          <w:lang w:val="en-DE"/>
-        </w:rPr>
-        <w:t xml:space="preserve"> ----- Unique store ID</w:t>
-      </w:r>
-      <w:r>
-        <w:rPr>
-          <w:rFonts w:ascii="Times New Roman" w:hAnsi="Times New Roman" w:cs="Times New Roman"/>
-          <w:sz w:val="28"/>
-          <w:szCs w:val="28"/>
-          <w:lang w:val="en-DE"/>
-        </w:rPr>
-        <w:br/>
-      </w:r>
-      <w:r>
-        <w:rPr>
-          <w:rFonts w:ascii="Times New Roman" w:hAnsi="Times New Roman" w:cs="Times New Roman"/>
-          <w:b/>
-          <w:bCs/>
-          <w:sz w:val="28"/>
-          <w:szCs w:val="28"/>
-          <w:lang w:val="en-DE"/>
-        </w:rPr>
-        <w:t>Outlet_Establishment_Year</w:t>
-      </w:r>
-      <w:r>
-        <w:rPr>
-          <w:rFonts w:ascii="Times New Roman" w:hAnsi="Times New Roman" w:cs="Times New Roman"/>
-          <w:sz w:val="28"/>
-          <w:szCs w:val="28"/>
-          <w:lang w:val="en-DE"/>
-        </w:rPr>
-        <w:t xml:space="preserve"> ----- The year in which store store was established</w:t>
-      </w:r>
-      <w:r>
-        <w:rPr>
-          <w:rFonts w:ascii="Times New Roman" w:hAnsi="Times New Roman" w:cs="Times New Roman"/>
-          <w:sz w:val="28"/>
-          <w:szCs w:val="28"/>
-          <w:lang w:val="en-DE"/>
-        </w:rPr>
-        <w:br/>
-      </w:r>
-      <w:r>
-        <w:rPr>
-          <w:rFonts w:ascii="Times New Roman" w:hAnsi="Times New Roman" w:cs="Times New Roman"/>
-          <w:b/>
-          <w:bCs/>
-          <w:sz w:val="28"/>
-          <w:szCs w:val="28"/>
-          <w:lang w:val="en-DE"/>
-        </w:rPr>
-        <w:t>Outlet_Size</w:t>
-      </w:r>
-      <w:r>
-        <w:rPr>
-          <w:rFonts w:ascii="Times New Roman" w:hAnsi="Times New Roman" w:cs="Times New Roman"/>
-          <w:sz w:val="28"/>
-          <w:szCs w:val="28"/>
-          <w:lang w:val="en-DE"/>
-        </w:rPr>
-        <w:t xml:space="preserve"> ----- The size of the store in terms of ground area covered</w:t>
-      </w:r>
-      <w:r>
-        <w:rPr>
-          <w:rFonts w:ascii="Times New Roman" w:hAnsi="Times New Roman" w:cs="Times New Roman"/>
-          <w:sz w:val="28"/>
-          <w:szCs w:val="28"/>
-          <w:lang w:val="en-DE"/>
-        </w:rPr>
-        <w:br/>
-      </w:r>
-      <w:r>
-        <w:rPr>
-          <w:rFonts w:ascii="Times New Roman" w:hAnsi="Times New Roman" w:cs="Times New Roman"/>
-          <w:b/>
-          <w:bCs/>
-          <w:sz w:val="28"/>
-          <w:szCs w:val="28"/>
-          <w:lang w:val="en-DE"/>
-        </w:rPr>
-        <w:t>Outlet_Location_Type</w:t>
-      </w:r>
-      <w:r>
-        <w:rPr>
-          <w:rFonts w:ascii="Times New Roman" w:hAnsi="Times New Roman" w:cs="Times New Roman"/>
-          <w:sz w:val="28"/>
-          <w:szCs w:val="28"/>
-          <w:lang w:val="en-DE"/>
-        </w:rPr>
-        <w:t xml:space="preserve"> ---- The type of city in which the store is located</w:t>
-      </w:r>
-      <w:r>
-        <w:rPr>
-          <w:rFonts w:ascii="Times New Roman" w:hAnsi="Times New Roman" w:cs="Times New Roman"/>
-          <w:sz w:val="28"/>
-          <w:szCs w:val="28"/>
-          <w:lang w:val="en-DE"/>
-        </w:rPr>
-        <w:br/>
-      </w:r>
-      <w:r>
-        <w:rPr>
-          <w:rFonts w:ascii="Times New Roman" w:hAnsi="Times New Roman" w:cs="Times New Roman"/>
-          <w:b/>
-          <w:bCs/>
-          <w:sz w:val="28"/>
-          <w:szCs w:val="28"/>
-          <w:lang w:val="en-DE"/>
-        </w:rPr>
-        <w:t>Outlet_Type</w:t>
-      </w:r>
-      <w:r>
-        <w:rPr>
-          <w:rFonts w:ascii="Times New Roman" w:hAnsi="Times New Roman" w:cs="Times New Roman"/>
-          <w:sz w:val="28"/>
-          <w:szCs w:val="28"/>
-          <w:lang w:val="en-DE"/>
-        </w:rPr>
-        <w:t xml:space="preserve"> ---- whether the outlet is just a grocery store or some sort of supermarket</w:t>
-      </w:r>
-    </w:p>
-    <w:p>
-      <w:pPr>
-        <w:spacing w:before="120" w:after="120"/>
-        <w:rPr>
-          <w:lang w:val="en-DE"/>
-        </w:rPr>
-      </w:pPr>
-    </w:p>
-    <w:p>
-      <w:pPr>
-        <w:spacing w:before="120" w:after="120"/>
-        <w:rPr>
-          <w:lang w:val="en-DE"/>
-        </w:rPr>
-      </w:pPr>
-      <w:r>
-        <w:rPr>
-          <w:b/>
-          <w:bCs/>
-          <w:lang w:val="en-DE"/>
-        </w:rPr>
-        <w:lastRenderedPageBreak/>
+          <w:lang w:val="en-DE"/>
+        </w:rPr>
         <w:t>Source:</w:t>
       </w:r>
       <w:r>

</xml_diff>